<commit_message>
SECURITY: Updated Assignment Sheet
* modified the number of questions and updated the rubric for the showcase.
</commit_message>
<xml_diff>
--- a/assignments/Structured Project/2022_Semester2_AI3_EvidenceGuide and Showcase.docx
+++ b/assignments/Structured Project/2022_Semester2_AI3_EvidenceGuide and Showcase.docx
@@ -12157,7 +12157,7 @@
     </w:lvl>
   </w:abstractNum>
   <w:abstractNum w:abstractNumId="4" w15:restartNumberingAfterBreak="0">
-    <w:nsid w:val="05D836FD"/>
+    <w:nsid w:val="00A6950E"/>
     <w:multiLevelType w:val="hybridMultilevel"/>
     <w:tmpl w:val="263E6740"/>
     <w:lvl w:ilvl="0" w:tplc="C71279C6">
@@ -12269,7 +12269,7 @@
     </w:lvl>
   </w:abstractNum>
   <w:abstractNum w:abstractNumId="5" w15:restartNumberingAfterBreak="0">
-    <w:nsid w:val="02225F02"/>
+    <w:nsid w:val="0120931E"/>
     <w:multiLevelType w:val="hybridMultilevel"/>
     <w:tmpl w:val="B0041C38"/>
     <w:lvl w:ilvl="0" w:tplc="0C09000F">
@@ -12382,7 +12382,7 @@
     </w:lvl>
   </w:abstractNum>
   <w:abstractNum w:abstractNumId="6" w15:restartNumberingAfterBreak="0">
-    <w:nsid w:val="0026305F"/>
+    <w:nsid w:val="04A27AE3"/>
     <w:multiLevelType w:val="hybridMultilevel"/>
     <w:tmpl w:val="C70A6170"/>
     <w:lvl w:ilvl="0" w:tplc="6D3634E0">
@@ -12494,7 +12494,7 @@
     </w:lvl>
   </w:abstractNum>
   <w:abstractNum w:abstractNumId="7" w15:restartNumberingAfterBreak="0">
-    <w:nsid w:val="000529B8"/>
+    <w:nsid w:val="015DF7A3"/>
     <w:multiLevelType w:val="hybridMultilevel"/>
     <w:tmpl w:val="9418E4E0"/>
     <w:lvl w:ilvl="0" w:tplc="0C090001">

</xml_diff>